<commit_message>
react display response from server
</commit_message>
<xml_diff>
--- a/swagger.docx
+++ b/swagger.docx
@@ -9,9 +9,9 @@
           <w:lang w:eastAsia="en-IN"/>
         </w:rPr>
         <w:drawing>
-          <wp:inline distT="0" distB="0" distL="0" distR="0" wp14:anchorId="1027C1D4" wp14:editId="20EC7E03">
-            <wp:extent cx="5731510" cy="2890520"/>
-            <wp:effectExtent l="0" t="0" r="2540" b="5080"/>
+          <wp:inline distT="0" distB="0" distL="0" distR="0" wp14:anchorId="20D03FD9" wp14:editId="2D50F273">
+            <wp:extent cx="5731510" cy="3190875"/>
+            <wp:effectExtent l="0" t="0" r="2540" b="9525"/>
             <wp:docPr id="1" name="Picture 1"/>
             <wp:cNvGraphicFramePr>
               <a:graphicFrameLocks xmlns:a="http://schemas.openxmlformats.org/drawingml/2006/main" noChangeAspect="1"/>
@@ -32,7 +32,7 @@
                   <pic:spPr>
                     <a:xfrm>
                       <a:off x="0" y="0"/>
-                      <a:ext cx="5731510" cy="2890520"/>
+                      <a:ext cx="5731510" cy="3190875"/>
                     </a:xfrm>
                     <a:prstGeom prst="rect">
                       <a:avLst/>
@@ -59,10 +59,10 @@
           <w:lang w:eastAsia="en-IN"/>
         </w:rPr>
         <w:drawing>
-          <wp:inline distT="0" distB="0" distL="0" distR="0" wp14:anchorId="43B10C55" wp14:editId="6CB3252C">
-            <wp:extent cx="5731510" cy="1354455"/>
-            <wp:effectExtent l="0" t="0" r="2540" b="0"/>
-            <wp:docPr id="4" name="Picture 4"/>
+          <wp:inline distT="0" distB="0" distL="0" distR="0" wp14:anchorId="63181E5B" wp14:editId="3D05B27B">
+            <wp:extent cx="5731510" cy="1327785"/>
+            <wp:effectExtent l="0" t="0" r="2540" b="5715"/>
+            <wp:docPr id="5" name="Picture 5"/>
             <wp:cNvGraphicFramePr>
               <a:graphicFrameLocks xmlns:a="http://schemas.openxmlformats.org/drawingml/2006/main" noChangeAspect="1"/>
             </wp:cNvGraphicFramePr>
@@ -82,7 +82,7 @@
                   <pic:spPr>
                     <a:xfrm>
                       <a:off x="0" y="0"/>
-                      <a:ext cx="5731510" cy="1354455"/>
+                      <a:ext cx="5731510" cy="1327785"/>
                     </a:xfrm>
                     <a:prstGeom prst="rect">
                       <a:avLst/>
@@ -95,10 +95,7 @@
         </w:drawing>
       </w:r>
     </w:p>
-    <w:p>
-      <w:bookmarkStart w:id="0" w:name="_GoBack"/>
-      <w:bookmarkEnd w:id="0"/>
-    </w:p>
+    <w:p/>
     <w:p>
       <w:pPr>
         <w:rPr>
@@ -229,6 +226,107 @@
                     <a:xfrm>
                       <a:off x="0" y="0"/>
                       <a:ext cx="5731510" cy="3189605"/>
+                    </a:xfrm>
+                    <a:prstGeom prst="rect">
+                      <a:avLst/>
+                    </a:prstGeom>
+                  </pic:spPr>
+                </pic:pic>
+              </a:graphicData>
+            </a:graphic>
+          </wp:inline>
+        </w:drawing>
+      </w:r>
+    </w:p>
+    <w:p/>
+    <w:p>
+      <w:r>
+        <w:t>REACT URL:</w:t>
+      </w:r>
+    </w:p>
+    <w:p/>
+    <w:p>
+      <w:r>
+        <w:t>Response :</w:t>
+      </w:r>
+    </w:p>
+    <w:p>
+      <w:r>
+        <w:rPr>
+          <w:noProof/>
+          <w:lang w:eastAsia="en-IN"/>
+        </w:rPr>
+        <w:lastRenderedPageBreak/>
+        <w:drawing>
+          <wp:inline distT="0" distB="0" distL="0" distR="0" wp14:anchorId="5EADEA94" wp14:editId="49854B0A">
+            <wp:extent cx="5731510" cy="2281555"/>
+            <wp:effectExtent l="0" t="0" r="2540" b="4445"/>
+            <wp:docPr id="7" name="Picture 7"/>
+            <wp:cNvGraphicFramePr>
+              <a:graphicFrameLocks xmlns:a="http://schemas.openxmlformats.org/drawingml/2006/main" noChangeAspect="1"/>
+            </wp:cNvGraphicFramePr>
+            <a:graphic xmlns:a="http://schemas.openxmlformats.org/drawingml/2006/main">
+              <a:graphicData uri="http://schemas.openxmlformats.org/drawingml/2006/picture">
+                <pic:pic xmlns:pic="http://schemas.openxmlformats.org/drawingml/2006/picture">
+                  <pic:nvPicPr>
+                    <pic:cNvPr id="1" name=""/>
+                    <pic:cNvPicPr/>
+                  </pic:nvPicPr>
+                  <pic:blipFill>
+                    <a:blip r:embed="rId9"/>
+                    <a:stretch>
+                      <a:fillRect/>
+                    </a:stretch>
+                  </pic:blipFill>
+                  <pic:spPr>
+                    <a:xfrm>
+                      <a:off x="0" y="0"/>
+                      <a:ext cx="5731510" cy="2281555"/>
+                    </a:xfrm>
+                    <a:prstGeom prst="rect">
+                      <a:avLst/>
+                    </a:prstGeom>
+                  </pic:spPr>
+                </pic:pic>
+              </a:graphicData>
+            </a:graphic>
+          </wp:inline>
+        </w:drawing>
+      </w:r>
+      <w:bookmarkStart w:id="0" w:name="_GoBack"/>
+      <w:bookmarkEnd w:id="0"/>
+    </w:p>
+    <w:p>
+      <w:r>
+        <w:rPr>
+          <w:noProof/>
+          <w:lang w:eastAsia="en-IN"/>
+        </w:rPr>
+        <w:drawing>
+          <wp:inline distT="0" distB="0" distL="0" distR="0" wp14:anchorId="172E5D07" wp14:editId="7DFA6EB8">
+            <wp:extent cx="5731510" cy="2345690"/>
+            <wp:effectExtent l="0" t="0" r="2540" b="0"/>
+            <wp:docPr id="6" name="Picture 6"/>
+            <wp:cNvGraphicFramePr>
+              <a:graphicFrameLocks xmlns:a="http://schemas.openxmlformats.org/drawingml/2006/main" noChangeAspect="1"/>
+            </wp:cNvGraphicFramePr>
+            <a:graphic xmlns:a="http://schemas.openxmlformats.org/drawingml/2006/main">
+              <a:graphicData uri="http://schemas.openxmlformats.org/drawingml/2006/picture">
+                <pic:pic xmlns:pic="http://schemas.openxmlformats.org/drawingml/2006/picture">
+                  <pic:nvPicPr>
+                    <pic:cNvPr id="1" name=""/>
+                    <pic:cNvPicPr/>
+                  </pic:nvPicPr>
+                  <pic:blipFill>
+                    <a:blip r:embed="rId10"/>
+                    <a:stretch>
+                      <a:fillRect/>
+                    </a:stretch>
+                  </pic:blipFill>
+                  <pic:spPr>
+                    <a:xfrm>
+                      <a:off x="0" y="0"/>
+                      <a:ext cx="5731510" cy="2345690"/>
                     </a:xfrm>
                     <a:prstGeom prst="rect">
                       <a:avLst/>

</xml_diff>